<commit_message>
updated 2 mirror drawing
</commit_message>
<xml_diff>
--- a/VisualSystemRequirements.docx
+++ b/VisualSystemRequirements.docx
@@ -464,6 +464,7 @@
     </w:p>
     <w:p/>
     <w:p>
+      <w:bookmarkStart w:id="0" w:name="_GoBack"/>
       <w:r>
         <w:rPr>
           <w:noProof/>
@@ -471,10 +472,10 @@
         </w:rPr>
         <w:lastRenderedPageBreak/>
         <w:drawing>
-          <wp:inline distT="0" distB="0" distL="0" distR="0" wp14:anchorId="5764E9CB" wp14:editId="5569E4BD">
-            <wp:extent cx="5943600" cy="4362450"/>
+          <wp:inline distT="0" distB="0" distL="0" distR="0" wp14:anchorId="27DDA32E" wp14:editId="686B5016">
+            <wp:extent cx="3752850" cy="4686300"/>
             <wp:effectExtent l="0" t="0" r="0" b="0"/>
-            <wp:docPr id="15" name="Picture 15"/>
+            <wp:docPr id="25" name="Picture 25"/>
             <wp:cNvGraphicFramePr>
               <a:graphicFrameLocks xmlns:a="http://schemas.openxmlformats.org/drawingml/2006/main" noChangeAspect="1"/>
             </wp:cNvGraphicFramePr>
@@ -482,11 +483,23 @@
               <a:graphicData uri="http://schemas.openxmlformats.org/drawingml/2006/picture">
                 <pic:pic xmlns:pic="http://schemas.openxmlformats.org/drawingml/2006/picture">
                   <pic:nvPicPr>
-                    <pic:cNvPr id="0" name=""/>
+                    <pic:cNvPr id="1" name=""/>
                     <pic:cNvPicPr/>
                   </pic:nvPicPr>
                   <pic:blipFill>
-                    <a:blip r:embed="rId17"/>
+                    <a:blip r:embed="rId17">
+                      <a:extLst>
+                        <a:ext uri="{BEBA8EAE-BF5A-486C-A8C5-ECC9F3942E4B}">
+                          <a14:imgProps xmlns:a14="http://schemas.microsoft.com/office/drawing/2010/main">
+                            <a14:imgLayer r:embed="rId18">
+                              <a14:imgEffect>
+                                <a14:brightnessContrast bright="62000"/>
+                              </a14:imgEffect>
+                            </a14:imgLayer>
+                          </a14:imgProps>
+                        </a:ext>
+                      </a:extLst>
+                    </a:blip>
                     <a:stretch>
                       <a:fillRect/>
                     </a:stretch>
@@ -494,7 +507,7 @@
                   <pic:spPr>
                     <a:xfrm>
                       <a:off x="0" y="0"/>
-                      <a:ext cx="5943600" cy="4362450"/>
+                      <a:ext cx="3752850" cy="4686300"/>
                     </a:xfrm>
                     <a:prstGeom prst="rect">
                       <a:avLst/>
@@ -506,6 +519,7 @@
           </wp:inline>
         </w:drawing>
       </w:r>
+      <w:bookmarkEnd w:id="0"/>
     </w:p>
     <w:p/>
     <w:p>
@@ -862,7 +876,7 @@
                     <pic:cNvPicPr/>
                   </pic:nvPicPr>
                   <pic:blipFill>
-                    <a:blip r:embed="rId18"/>
+                    <a:blip r:embed="rId19"/>
                     <a:stretch>
                       <a:fillRect/>
                     </a:stretch>
@@ -905,7 +919,7 @@
                     <pic:cNvPicPr/>
                   </pic:nvPicPr>
                   <pic:blipFill>
-                    <a:blip r:embed="rId19"/>
+                    <a:blip r:embed="rId20"/>
                     <a:stretch>
                       <a:fillRect/>
                     </a:stretch>
@@ -952,7 +966,7 @@
                     <pic:cNvPicPr/>
                   </pic:nvPicPr>
                   <pic:blipFill>
-                    <a:blip r:embed="rId20"/>
+                    <a:blip r:embed="rId21"/>
                     <a:stretch>
                       <a:fillRect/>
                     </a:stretch>
@@ -1024,7 +1038,7 @@
                     </pic:cNvPicPr>
                   </pic:nvPicPr>
                   <pic:blipFill>
-                    <a:blip r:embed="rId21" cstate="print">
+                    <a:blip r:embed="rId22" cstate="print">
                       <a:extLst>
                         <a:ext uri="{28A0092B-C50C-407E-A947-70E740481C1C}">
                           <a14:useLocalDpi xmlns:a14="http://schemas.microsoft.com/office/drawing/2010/main" val="0"/>
@@ -1267,7 +1281,7 @@
                     </pic:cNvPicPr>
                   </pic:nvPicPr>
                   <pic:blipFill>
-                    <a:blip r:embed="rId22" r:link="rId23">
+                    <a:blip r:embed="rId23" r:link="rId24">
                       <a:extLst>
                         <a:ext uri="{28A0092B-C50C-407E-A947-70E740481C1C}">
                           <a14:useLocalDpi xmlns:a14="http://schemas.microsoft.com/office/drawing/2010/main" val="0"/>
@@ -1312,7 +1326,7 @@
           <w:rFonts w:ascii="Arial" w:hAnsi="Arial" w:cs="Arial"/>
         </w:rPr>
       </w:pPr>
-      <w:hyperlink r:id="rId24" w:history="1">
+      <w:hyperlink r:id="rId25" w:history="1">
         <w:r>
           <w:rPr>
             <w:rStyle w:val="Hyperlink"/>
@@ -1359,7 +1373,7 @@
                     </pic:cNvPicPr>
                   </pic:nvPicPr>
                   <pic:blipFill>
-                    <a:blip r:embed="rId25" r:link="rId26">
+                    <a:blip r:embed="rId26" r:link="rId27">
                       <a:extLst>
                         <a:ext uri="{28A0092B-C50C-407E-A947-70E740481C1C}">
                           <a14:useLocalDpi xmlns:a14="http://schemas.microsoft.com/office/drawing/2010/main" val="0"/>
@@ -1459,7 +1473,7 @@
                     <pic:cNvPicPr/>
                   </pic:nvPicPr>
                   <pic:blipFill>
-                    <a:blip r:embed="rId27"/>
+                    <a:blip r:embed="rId28"/>
                     <a:stretch>
                       <a:fillRect/>
                     </a:stretch>
@@ -1523,7 +1537,7 @@
                     <pic:cNvPicPr/>
                   </pic:nvPicPr>
                   <pic:blipFill>
-                    <a:blip r:embed="rId28"/>
+                    <a:blip r:embed="rId29"/>
                     <a:stretch>
                       <a:fillRect/>
                     </a:stretch>
@@ -1812,7 +1826,7 @@
                     </pic:cNvPicPr>
                   </pic:nvPicPr>
                   <pic:blipFill>
-                    <a:blip r:embed="rId29">
+                    <a:blip r:embed="rId30">
                       <a:extLst>
                         <a:ext uri="{28A0092B-C50C-407E-A947-70E740481C1C}">
                           <a14:useLocalDpi xmlns:a14="http://schemas.microsoft.com/office/drawing/2010/main" val="0"/>
@@ -1936,7 +1950,7 @@
       </w:r>
     </w:p>
     <w:p>
-      <w:hyperlink r:id="rId30" w:history="1">
+      <w:hyperlink r:id="rId31" w:history="1">
         <w:r>
           <w:rPr>
             <w:rStyle w:val="Hyperlink"/>
@@ -2005,7 +2019,7 @@
                     <pic:cNvPicPr/>
                   </pic:nvPicPr>
                   <pic:blipFill>
-                    <a:blip r:embed="rId31"/>
+                    <a:blip r:embed="rId32"/>
                     <a:stretch>
                       <a:fillRect/>
                     </a:stretch>
@@ -2088,7 +2102,7 @@
                     <pic:cNvPicPr/>
                   </pic:nvPicPr>
                   <pic:blipFill>
-                    <a:blip r:embed="rId32"/>
+                    <a:blip r:embed="rId33"/>
                     <a:stretch>
                       <a:fillRect/>
                     </a:stretch>
@@ -2108,8 +2122,6 @@
           </wp:inline>
         </w:drawing>
       </w:r>
-      <w:bookmarkStart w:id="0" w:name="_GoBack"/>
-      <w:bookmarkEnd w:id="0"/>
     </w:p>
     <w:p>
       <w:pPr>
@@ -2170,7 +2182,7 @@
                     <pic:cNvPicPr/>
                   </pic:nvPicPr>
                   <pic:blipFill>
-                    <a:blip r:embed="rId33"/>
+                    <a:blip r:embed="rId34"/>
                     <a:stretch>
                       <a:fillRect/>
                     </a:stretch>
@@ -2192,7 +2204,7 @@
       </w:r>
     </w:p>
     <w:p>
-      <w:hyperlink r:id="rId34" w:history="1">
+      <w:hyperlink r:id="rId35" w:history="1">
         <w:r>
           <w:rPr>
             <w:rStyle w:val="Hyperlink"/>
@@ -2345,7 +2357,7 @@
                     <pic:cNvPicPr/>
                   </pic:nvPicPr>
                   <pic:blipFill>
-                    <a:blip r:embed="rId35"/>
+                    <a:blip r:embed="rId36"/>
                     <a:stretch>
                       <a:fillRect/>
                     </a:stretch>
@@ -2546,7 +2558,7 @@
       </w:r>
     </w:p>
     <w:p>
-      <w:hyperlink r:id="rId36" w:history="1">
+      <w:hyperlink r:id="rId37" w:history="1">
         <w:r>
           <w:rPr>
             <w:rStyle w:val="Hyperlink"/>
@@ -2657,7 +2669,7 @@
       </w:r>
     </w:p>
     <w:p>
-      <w:hyperlink r:id="rId37" w:history="1">
+      <w:hyperlink r:id="rId38" w:history="1">
         <w:r>
           <w:rPr>
             <w:rStyle w:val="Hyperlink"/>
@@ -2693,7 +2705,7 @@
                     <pic:cNvPicPr/>
                   </pic:nvPicPr>
                   <pic:blipFill>
-                    <a:blip r:embed="rId38"/>
+                    <a:blip r:embed="rId39"/>
                     <a:stretch>
                       <a:fillRect/>
                     </a:stretch>
@@ -2782,7 +2794,7 @@
       </w:r>
     </w:p>
     <w:p>
-      <w:hyperlink r:id="rId39" w:history="1">
+      <w:hyperlink r:id="rId40" w:history="1">
         <w:r>
           <w:rPr>
             <w:rStyle w:val="Hyperlink"/>
@@ -2821,7 +2833,7 @@
                     <pic:cNvPicPr/>
                   </pic:nvPicPr>
                   <pic:blipFill>
-                    <a:blip r:embed="rId40"/>
+                    <a:blip r:embed="rId41"/>
                     <a:stretch>
                       <a:fillRect/>
                     </a:stretch>
@@ -2909,7 +2921,7 @@
       </w:r>
     </w:p>
     <w:p>
-      <w:hyperlink r:id="rId41" w:history="1">
+      <w:hyperlink r:id="rId42" w:history="1">
         <w:r>
           <w:rPr>
             <w:rStyle w:val="Hyperlink"/>
@@ -2923,7 +2935,7 @@
       <w:r>
         <w:t xml:space="preserve">Buy direct from: </w:t>
       </w:r>
-      <w:hyperlink r:id="rId42" w:history="1">
+      <w:hyperlink r:id="rId43" w:history="1">
         <w:r>
           <w:rPr>
             <w:rStyle w:val="Hyperlink"/>
@@ -2935,7 +2947,7 @@
         <w:br/>
         <w:t xml:space="preserve">Based on: </w:t>
       </w:r>
-      <w:hyperlink r:id="rId43" w:history="1">
+      <w:hyperlink r:id="rId44" w:history="1">
         <w:r>
           <w:rPr>
             <w:rStyle w:val="Hyperlink"/>
@@ -2974,7 +2986,7 @@
                     <pic:cNvPicPr/>
                   </pic:nvPicPr>
                   <pic:blipFill>
-                    <a:blip r:embed="rId44"/>
+                    <a:blip r:embed="rId45"/>
                     <a:stretch>
                       <a:fillRect/>
                     </a:stretch>
@@ -3134,7 +3146,7 @@
       </w:r>
     </w:p>
     <w:p>
-      <w:hyperlink r:id="rId45" w:history="1">
+      <w:hyperlink r:id="rId46" w:history="1">
         <w:r>
           <w:rPr>
             <w:rStyle w:val="Hyperlink"/>
@@ -3173,7 +3185,7 @@
                     <pic:cNvPicPr/>
                   </pic:nvPicPr>
                   <pic:blipFill>
-                    <a:blip r:embed="rId46"/>
+                    <a:blip r:embed="rId47"/>
                     <a:stretch>
                       <a:fillRect/>
                     </a:stretch>
@@ -3359,7 +3371,7 @@
     </w:p>
     <w:p/>
     <w:sectPr>
-      <w:footerReference w:type="default" r:id="rId47"/>
+      <w:footerReference w:type="default" r:id="rId48"/>
       <w:pgSz w:w="12240" w:h="15840"/>
       <w:pgMar w:top="720" w:right="720" w:bottom="720" w:left="720" w:header="720" w:footer="720" w:gutter="0"/>
       <w:cols w:space="720"/>
@@ -3479,7 +3491,7 @@
               </w14:shadow>
               <w14:numForm w14:val="oldStyle"/>
             </w:rPr>
-            <w:t>13</w:t>
+            <w:t>4</w:t>
           </w:r>
           <w:r>
             <w:rPr>
@@ -7935,7 +7947,7 @@
 </file>
 
 <file path=customXml/itemProps1.xml><?xml version="1.0" encoding="utf-8"?>
-<ds:datastoreItem xmlns:ds="http://schemas.openxmlformats.org/officeDocument/2006/customXml" ds:itemID="{21D83A65-9C34-4EED-B4D1-0A8908896129}">
+<ds:datastoreItem xmlns:ds="http://schemas.openxmlformats.org/officeDocument/2006/customXml" ds:itemID="{11F1456B-B6BA-418B-8FAB-06A48934776E}">
   <ds:schemaRefs>
     <ds:schemaRef ds:uri="http://schemas.openxmlformats.org/officeDocument/2006/bibliography"/>
   </ds:schemaRefs>

</xml_diff>

<commit_message>
Shrank size of 4 mirror
</commit_message>
<xml_diff>
--- a/VisualSystemRequirements.docx
+++ b/VisualSystemRequirements.docx
@@ -564,10 +564,10 @@
           <w:noProof/>
         </w:rPr>
         <w:drawing>
-          <wp:inline distT="0" distB="0" distL="0" distR="0" wp14:anchorId="27DDA32E" wp14:editId="686B5016">
-            <wp:extent cx="3752850" cy="4686300"/>
-            <wp:effectExtent l="0" t="0" r="0" b="0"/>
-            <wp:docPr id="25" name="Picture 25"/>
+          <wp:inline distT="0" distB="0" distL="0" distR="0" wp14:anchorId="304FEC30" wp14:editId="6BB94619">
+            <wp:extent cx="3362325" cy="4057650"/>
+            <wp:effectExtent l="0" t="0" r="9525" b="0"/>
+            <wp:docPr id="31" name="Picture 31"/>
             <wp:cNvGraphicFramePr>
               <a:graphicFrameLocks xmlns:a="http://schemas.openxmlformats.org/drawingml/2006/main" noChangeAspect="1"/>
             </wp:cNvGraphicFramePr>
@@ -575,7 +575,7 @@
               <a:graphicData uri="http://schemas.openxmlformats.org/drawingml/2006/picture">
                 <pic:pic xmlns:pic="http://schemas.openxmlformats.org/drawingml/2006/picture">
                   <pic:nvPicPr>
-                    <pic:cNvPr id="1" name=""/>
+                    <pic:cNvPr id="0" name=""/>
                     <pic:cNvPicPr/>
                   </pic:nvPicPr>
                   <pic:blipFill>
@@ -585,7 +585,7 @@
                           <a14:imgProps xmlns:a14="http://schemas.microsoft.com/office/drawing/2010/main">
                             <a14:imgLayer r:embed="rId21">
                               <a14:imgEffect>
-                                <a14:brightnessContrast bright="62000"/>
+                                <a14:brightnessContrast bright="51000"/>
                               </a14:imgEffect>
                             </a14:imgLayer>
                           </a14:imgProps>
@@ -599,7 +599,7 @@
                   <pic:spPr>
                     <a:xfrm>
                       <a:off x="0" y="0"/>
-                      <a:ext cx="3752850" cy="4686300"/>
+                      <a:ext cx="3362325" cy="4057650"/>
                     </a:xfrm>
                     <a:prstGeom prst="rect">
                       <a:avLst/>
@@ -611,6 +611,64 @@
           </wp:inline>
         </w:drawing>
       </w:r>
+    </w:p>
+    <w:p/>
+    <w:p>
+      <w:bookmarkStart w:id="0" w:name="_GoBack"/>
+      <w:r>
+        <w:rPr>
+          <w:noProof/>
+        </w:rPr>
+        <w:lastRenderedPageBreak/>
+        <w:drawing>
+          <wp:inline distT="0" distB="0" distL="0" distR="0" wp14:anchorId="782BCE2B" wp14:editId="37B6B8D0">
+            <wp:extent cx="5800725" cy="3162300"/>
+            <wp:effectExtent l="0" t="0" r="9525" b="0"/>
+            <wp:docPr id="30" name="Picture 30"/>
+            <wp:cNvGraphicFramePr>
+              <a:graphicFrameLocks xmlns:a="http://schemas.openxmlformats.org/drawingml/2006/main" noChangeAspect="1"/>
+            </wp:cNvGraphicFramePr>
+            <a:graphic xmlns:a="http://schemas.openxmlformats.org/drawingml/2006/main">
+              <a:graphicData uri="http://schemas.openxmlformats.org/drawingml/2006/picture">
+                <pic:pic xmlns:pic="http://schemas.openxmlformats.org/drawingml/2006/picture">
+                  <pic:nvPicPr>
+                    <pic:cNvPr id="0" name=""/>
+                    <pic:cNvPicPr/>
+                  </pic:nvPicPr>
+                  <pic:blipFill>
+                    <a:blip r:embed="rId22">
+                      <a:extLst>
+                        <a:ext uri="{BEBA8EAE-BF5A-486C-A8C5-ECC9F3942E4B}">
+                          <a14:imgProps xmlns:a14="http://schemas.microsoft.com/office/drawing/2010/main">
+                            <a14:imgLayer r:embed="rId23">
+                              <a14:imgEffect>
+                                <a14:brightnessContrast bright="28000"/>
+                              </a14:imgEffect>
+                            </a14:imgLayer>
+                          </a14:imgProps>
+                        </a:ext>
+                      </a:extLst>
+                    </a:blip>
+                    <a:stretch>
+                      <a:fillRect/>
+                    </a:stretch>
+                  </pic:blipFill>
+                  <pic:spPr>
+                    <a:xfrm>
+                      <a:off x="0" y="0"/>
+                      <a:ext cx="5800725" cy="3162300"/>
+                    </a:xfrm>
+                    <a:prstGeom prst="rect">
+                      <a:avLst/>
+                    </a:prstGeom>
+                  </pic:spPr>
+                </pic:pic>
+              </a:graphicData>
+            </a:graphic>
+          </wp:inline>
+        </w:drawing>
+      </w:r>
+      <w:bookmarkEnd w:id="0"/>
     </w:p>
     <w:p/>
     <w:p>
@@ -966,7 +1024,7 @@
                     <pic:cNvPicPr/>
                   </pic:nvPicPr>
                   <pic:blipFill>
-                    <a:blip r:embed="rId22"/>
+                    <a:blip r:embed="rId24"/>
                     <a:stretch>
                       <a:fillRect/>
                     </a:stretch>
@@ -1008,7 +1066,7 @@
                     <pic:cNvPicPr/>
                   </pic:nvPicPr>
                   <pic:blipFill>
-                    <a:blip r:embed="rId23"/>
+                    <a:blip r:embed="rId25"/>
                     <a:stretch>
                       <a:fillRect/>
                     </a:stretch>
@@ -1054,7 +1112,7 @@
                     <pic:cNvPicPr/>
                   </pic:nvPicPr>
                   <pic:blipFill>
-                    <a:blip r:embed="rId24"/>
+                    <a:blip r:embed="rId26"/>
                     <a:stretch>
                       <a:fillRect/>
                     </a:stretch>
@@ -1125,7 +1183,7 @@
                     </pic:cNvPicPr>
                   </pic:nvPicPr>
                   <pic:blipFill>
-                    <a:blip r:embed="rId25" cstate="print">
+                    <a:blip r:embed="rId27" cstate="print">
                       <a:extLst>
                         <a:ext uri="{28A0092B-C50C-407E-A947-70E740481C1C}">
                           <a14:useLocalDpi xmlns:a14="http://schemas.microsoft.com/office/drawing/2010/main" val="0"/>
@@ -1367,7 +1425,7 @@
                     </pic:cNvPicPr>
                   </pic:nvPicPr>
                   <pic:blipFill>
-                    <a:blip r:embed="rId26" r:link="rId27">
+                    <a:blip r:embed="rId28" r:link="rId29">
                       <a:extLst>
                         <a:ext uri="{28A0092B-C50C-407E-A947-70E740481C1C}">
                           <a14:useLocalDpi xmlns:a14="http://schemas.microsoft.com/office/drawing/2010/main" val="0"/>
@@ -1412,7 +1470,7 @@
           <w:rFonts w:ascii="Arial" w:hAnsi="Arial" w:cs="Arial"/>
         </w:rPr>
       </w:pPr>
-      <w:hyperlink r:id="rId28" w:history="1">
+      <w:hyperlink r:id="rId30" w:history="1">
         <w:r>
           <w:rPr>
             <w:rStyle w:val="Hyperlink"/>
@@ -1458,7 +1516,7 @@
                     </pic:cNvPicPr>
                   </pic:nvPicPr>
                   <pic:blipFill>
-                    <a:blip r:embed="rId29" r:link="rId30">
+                    <a:blip r:embed="rId31" r:link="rId32">
                       <a:extLst>
                         <a:ext uri="{28A0092B-C50C-407E-A947-70E740481C1C}">
                           <a14:useLocalDpi xmlns:a14="http://schemas.microsoft.com/office/drawing/2010/main" val="0"/>
@@ -1557,7 +1615,7 @@
                     <pic:cNvPicPr/>
                   </pic:nvPicPr>
                   <pic:blipFill>
-                    <a:blip r:embed="rId31"/>
+                    <a:blip r:embed="rId33"/>
                     <a:stretch>
                       <a:fillRect/>
                     </a:stretch>
@@ -1611,7 +1669,7 @@
                     <pic:cNvPicPr/>
                   </pic:nvPicPr>
                   <pic:blipFill>
-                    <a:blip r:embed="rId32"/>
+                    <a:blip r:embed="rId34"/>
                     <a:stretch>
                       <a:fillRect/>
                     </a:stretch>
@@ -1676,7 +1734,7 @@
                     <pic:cNvPicPr/>
                   </pic:nvPicPr>
                   <pic:blipFill>
-                    <a:blip r:embed="rId33"/>
+                    <a:blip r:embed="rId35"/>
                     <a:stretch>
                       <a:fillRect/>
                     </a:stretch>
@@ -1964,7 +2022,7 @@
                     </pic:cNvPicPr>
                   </pic:nvPicPr>
                   <pic:blipFill>
-                    <a:blip r:embed="rId34">
+                    <a:blip r:embed="rId36">
                       <a:extLst>
                         <a:ext uri="{28A0092B-C50C-407E-A947-70E740481C1C}">
                           <a14:useLocalDpi xmlns:a14="http://schemas.microsoft.com/office/drawing/2010/main" val="0"/>
@@ -2088,7 +2146,7 @@
       </w:r>
     </w:p>
     <w:p>
-      <w:hyperlink r:id="rId35" w:history="1">
+      <w:hyperlink r:id="rId37" w:history="1">
         <w:r>
           <w:rPr>
             <w:rStyle w:val="Hyperlink"/>
@@ -2134,7 +2192,7 @@
         </w:rPr>
         <w:t xml:space="preserve"> </w:t>
       </w:r>
-      <w:hyperlink r:id="rId36" w:history="1">
+      <w:hyperlink r:id="rId38" w:history="1">
         <w:r>
           <w:rPr>
             <w:rStyle w:val="Hyperlink"/>
@@ -2180,7 +2238,7 @@
                     <pic:cNvPicPr/>
                   </pic:nvPicPr>
                   <pic:blipFill>
-                    <a:blip r:embed="rId37"/>
+                    <a:blip r:embed="rId39"/>
                     <a:stretch>
                       <a:fillRect/>
                     </a:stretch>
@@ -2262,7 +2320,7 @@
                     <pic:cNvPicPr/>
                   </pic:nvPicPr>
                   <pic:blipFill>
-                    <a:blip r:embed="rId38"/>
+                    <a:blip r:embed="rId40"/>
                     <a:stretch>
                       <a:fillRect/>
                     </a:stretch>
@@ -2327,7 +2385,7 @@
                     <pic:cNvPicPr/>
                   </pic:nvPicPr>
                   <pic:blipFill>
-                    <a:blip r:embed="rId39"/>
+                    <a:blip r:embed="rId41"/>
                     <a:stretch>
                       <a:fillRect/>
                     </a:stretch>
@@ -2349,7 +2407,7 @@
       </w:r>
     </w:p>
     <w:p>
-      <w:hyperlink r:id="rId40" w:history="1">
+      <w:hyperlink r:id="rId42" w:history="1">
         <w:r>
           <w:rPr>
             <w:rStyle w:val="Hyperlink"/>
@@ -2501,7 +2559,7 @@
                     <pic:cNvPicPr/>
                   </pic:nvPicPr>
                   <pic:blipFill>
-                    <a:blip r:embed="rId41"/>
+                    <a:blip r:embed="rId43"/>
                     <a:stretch>
                       <a:fillRect/>
                     </a:stretch>
@@ -2662,8 +2720,6 @@
           <w:numId w:val="15"/>
         </w:numPr>
       </w:pPr>
-      <w:bookmarkStart w:id="0" w:name="_GoBack"/>
-      <w:bookmarkEnd w:id="0"/>
       <w:r>
         <w:t>Not rated for UV.  “Fisheye” lens will yellow with UV exposure.</w:t>
       </w:r>
@@ -2689,7 +2745,7 @@
       </w:r>
     </w:p>
     <w:p>
-      <w:hyperlink r:id="rId42" w:history="1">
+      <w:hyperlink r:id="rId44" w:history="1">
         <w:r>
           <w:rPr>
             <w:rStyle w:val="Hyperlink"/>
@@ -2862,7 +2918,7 @@
       </w:r>
     </w:p>
     <w:p>
-      <w:hyperlink r:id="rId43" w:history="1">
+      <w:hyperlink r:id="rId45" w:history="1">
         <w:r>
           <w:rPr>
             <w:rStyle w:val="Hyperlink"/>
@@ -2897,7 +2953,7 @@
                     <pic:cNvPicPr/>
                   </pic:nvPicPr>
                   <pic:blipFill>
-                    <a:blip r:embed="rId44"/>
+                    <a:blip r:embed="rId46"/>
                     <a:stretch>
                       <a:fillRect/>
                     </a:stretch>
@@ -2986,7 +3042,7 @@
       </w:r>
     </w:p>
     <w:p>
-      <w:hyperlink r:id="rId45" w:history="1">
+      <w:hyperlink r:id="rId47" w:history="1">
         <w:r>
           <w:rPr>
             <w:rStyle w:val="Hyperlink"/>
@@ -3024,7 +3080,7 @@
                     <pic:cNvPicPr/>
                   </pic:nvPicPr>
                   <pic:blipFill>
-                    <a:blip r:embed="rId46"/>
+                    <a:blip r:embed="rId48"/>
                     <a:stretch>
                       <a:fillRect/>
                     </a:stretch>
@@ -3112,7 +3168,7 @@
       </w:r>
     </w:p>
     <w:p>
-      <w:hyperlink r:id="rId47" w:history="1">
+      <w:hyperlink r:id="rId49" w:history="1">
         <w:r>
           <w:rPr>
             <w:rStyle w:val="Hyperlink"/>
@@ -3126,7 +3182,7 @@
       <w:r>
         <w:t xml:space="preserve">Buy direct from: </w:t>
       </w:r>
-      <w:hyperlink r:id="rId48" w:history="1">
+      <w:hyperlink r:id="rId50" w:history="1">
         <w:r>
           <w:rPr>
             <w:rStyle w:val="Hyperlink"/>
@@ -3138,7 +3194,7 @@
         <w:br/>
         <w:t xml:space="preserve">Based on: </w:t>
       </w:r>
-      <w:hyperlink r:id="rId49" w:history="1">
+      <w:hyperlink r:id="rId51" w:history="1">
         <w:r>
           <w:rPr>
             <w:rStyle w:val="Hyperlink"/>
@@ -3176,7 +3232,7 @@
                     <pic:cNvPicPr/>
                   </pic:nvPicPr>
                   <pic:blipFill>
-                    <a:blip r:embed="rId50"/>
+                    <a:blip r:embed="rId52"/>
                     <a:stretch>
                       <a:fillRect/>
                     </a:stretch>
@@ -3332,7 +3388,7 @@
       <w:r>
         <w:t xml:space="preserve">DragonFly </w:t>
       </w:r>
-      <w:hyperlink r:id="rId51" w:history="1">
+      <w:hyperlink r:id="rId53" w:history="1">
         <w:r>
           <w:rPr>
             <w:rStyle w:val="Hyperlink"/>
@@ -3381,7 +3437,7 @@
       <w:r>
         <w:t xml:space="preserve">Leonardo, Anthony </w:t>
       </w:r>
-      <w:hyperlink r:id="rId52" w:history="1">
+      <w:hyperlink r:id="rId54" w:history="1">
         <w:r>
           <w:rPr>
             <w:rStyle w:val="Hyperlink"/>
@@ -3412,7 +3468,7 @@
         <w:keepNext/>
         <w:keepLines/>
       </w:pPr>
-      <w:hyperlink r:id="rId53" w:history="1">
+      <w:hyperlink r:id="rId55" w:history="1">
         <w:r>
           <w:rPr>
             <w:rStyle w:val="Hyperlink"/>
@@ -3452,7 +3508,7 @@
                     <pic:cNvPicPr/>
                   </pic:nvPicPr>
                   <pic:blipFill>
-                    <a:blip r:embed="rId54"/>
+                    <a:blip r:embed="rId56"/>
                     <a:stretch>
                       <a:fillRect/>
                     </a:stretch>
@@ -3638,7 +3694,7 @@
     </w:p>
     <w:p/>
     <w:sectPr>
-      <w:footerReference w:type="default" r:id="rId55"/>
+      <w:footerReference w:type="default" r:id="rId57"/>
       <w:pgSz w:w="12240" w:h="15840"/>
       <w:pgMar w:top="720" w:right="720" w:bottom="720" w:left="720" w:header="720" w:footer="720" w:gutter="0"/>
       <w:cols w:space="720"/>
@@ -3758,7 +3814,7 @@
               </w14:shadow>
               <w14:numForm w14:val="oldStyle"/>
             </w:rPr>
-            <w:t>16</w:t>
+            <w:t>2</w:t>
           </w:r>
           <w:r>
             <w:rPr>
@@ -8930,7 +8986,7 @@
 </file>
 
 <file path=customXml/itemProps1.xml><?xml version="1.0" encoding="utf-8"?>
-<ds:datastoreItem xmlns:ds="http://schemas.openxmlformats.org/officeDocument/2006/customXml" ds:itemID="{77D33D74-DEE1-435C-AD37-18F3797C88E6}">
+<ds:datastoreItem xmlns:ds="http://schemas.openxmlformats.org/officeDocument/2006/customXml" ds:itemID="{D575D5E8-F2E1-44D3-982A-E74246A1B814}">
   <ds:schemaRefs>
     <ds:schemaRef ds:uri="http://schemas.openxmlformats.org/officeDocument/2006/bibliography"/>
   </ds:schemaRefs>

</xml_diff>